<commit_message>
resume update: remove skills
</commit_message>
<xml_diff>
--- a/Resume_new.docx
+++ b/Resume_new.docx
@@ -123,7 +123,6 @@
         <w:r>
           <w:rPr>
             <w:rStyle w:val="Hyperlink"/>
-            <w:b/>
             <w:u w:val="none"/>
           </w:rPr>
           <w:t>linkedin.com/in/kaushiknishchay</w:t>
@@ -153,15 +152,36 @@
         </w:rPr>
         <w:t xml:space="preserve">  </w:t>
       </w:r>
-      <w:hyperlink r:id="rId9" w:history="1">
-        <w:r>
-          <w:rPr>
-            <w:rStyle w:val="Hyperlink"/>
-            <w:b/>
-          </w:rPr>
-          <w:t>http://kaushik.tech</w:t>
-        </w:r>
-      </w:hyperlink>
+      <w:r>
+        <w:rPr>
+          <w:rStyle w:val="Hyperlink"/>
+        </w:rPr>
+        <w:fldChar w:fldCharType="begin"/>
+      </w:r>
+      <w:r>
+        <w:rPr>
+          <w:rStyle w:val="Hyperlink"/>
+        </w:rPr>
+        <w:instrText xml:space="preserve"> HYPERLINK "http://kaushik.tech" </w:instrText>
+      </w:r>
+      <w:r>
+        <w:rPr>
+          <w:rStyle w:val="Hyperlink"/>
+        </w:rPr>
+        <w:fldChar w:fldCharType="separate"/>
+      </w:r>
+      <w:r>
+        <w:rPr>
+          <w:rStyle w:val="Hyperlink"/>
+        </w:rPr>
+        <w:t>http://kaushik.tech</w:t>
+      </w:r>
+      <w:r>
+        <w:rPr>
+          <w:rStyle w:val="Hyperlink"/>
+        </w:rPr>
+        <w:fldChar w:fldCharType="end"/>
+      </w:r>
     </w:p>
     <w:p>
       <w:pPr>
@@ -575,7 +595,12 @@
               <w:spacing w:before="160" w:after="160"/>
             </w:pPr>
             <w:r>
-              <w:t>Worked on Technologies like PHP, Node.JS, Android, Angular 2/4, React Native, React.JS, Python, Java</w:t>
+              <w:t>Worked on Technologies like PHP, Node.JS, Android, Angular 2/4, React Nativ</w:t>
+            </w:r>
+            <w:bookmarkStart w:id="0" w:name="_GoBack"/>
+            <w:bookmarkEnd w:id="0"/>
+            <w:r>
+              <w:t>e, React.JS, Python, Java</w:t>
             </w:r>
           </w:p>
         </w:tc>
@@ -779,14 +804,12 @@
                 <w:b/>
               </w:rPr>
             </w:pPr>
-            <w:proofErr w:type="gramStart"/>
             <w:r>
               <w:rPr>
                 <w:b/>
               </w:rPr>
-              <w:t>B.Tech</w:t>
-            </w:r>
-            <w:proofErr w:type="gramEnd"/>
+              <w:t>B. Tech</w:t>
+            </w:r>
             <w:r>
               <w:rPr>
                 <w:b/>
@@ -829,23 +852,9 @@
                 <w:sz w:val="21"/>
                 <w:szCs w:val="21"/>
               </w:rPr>
-              <w:t xml:space="preserve"> </w:t>
+              <w:t>Udaipur</w:t>
             </w:r>
             <w:proofErr w:type="gramEnd"/>
-            <w:r>
-              <w:rPr>
-                <w:sz w:val="21"/>
-                <w:szCs w:val="21"/>
-              </w:rPr>
-              <w:t xml:space="preserve"> </w:t>
-            </w:r>
-            <w:r>
-              <w:rPr>
-                <w:sz w:val="21"/>
-                <w:szCs w:val="21"/>
-              </w:rPr>
-              <w:t>Udaipur</w:t>
-            </w:r>
           </w:p>
         </w:tc>
         <w:tc>
@@ -1929,7 +1938,7 @@
               </w:rPr>
               <w:t xml:space="preserve">Projects available at my </w:t>
             </w:r>
-            <w:hyperlink r:id="rId10" w:history="1">
+            <w:hyperlink r:id="rId9" w:history="1">
               <w:r>
                 <w:rPr>
                   <w:rStyle w:val="Hyperlink"/>
@@ -2141,12 +2150,7 @@
           </w:tcPr>
           <w:p>
             <w:r>
-              <w:t>React.JS + React N</w:t>
-            </w:r>
-            <w:bookmarkStart w:id="0" w:name="_GoBack"/>
-            <w:bookmarkEnd w:id="0"/>
-            <w:r>
-              <w:t>ative</w:t>
+              <w:t>React.JS + React Native</w:t>
             </w:r>
           </w:p>
         </w:tc>
@@ -2455,7 +2459,7 @@
               <w:ind w:left="360" w:hanging="360"/>
             </w:pPr>
             <w:r>
-              <w:t>PHP / MySQL / Laravel</w:t>
+              <w:t>Android App Development</w:t>
             </w:r>
           </w:p>
         </w:tc>
@@ -2471,6 +2475,41 @@
                 <w:ilvl w:val="0"/>
                 <w:numId w:val="0"/>
               </w:numPr>
+              <w:rPr>
+                <w:b/>
+                <w:color w:val="FFC000" w:themeColor="accent4"/>
+                <w14:textOutline w14:w="12700" w14:cap="flat" w14:cmpd="sng" w14:algn="ctr">
+                  <w14:solidFill>
+                    <w14:schemeClr w14:val="accent4"/>
+                  </w14:solidFill>
+                  <w14:prstDash w14:val="solid"/>
+                  <w14:round/>
+                </w14:textOutline>
+                <w14:textFill>
+                  <w14:gradFill>
+                    <w14:gsLst>
+                      <w14:gs w14:pos="0">
+                        <w14:schemeClr w14:val="accent4"/>
+                      </w14:gs>
+                      <w14:gs w14:pos="4000">
+                        <w14:schemeClr w14:val="accent4">
+                          <w14:lumMod w14:val="60000"/>
+                          <w14:lumOff w14:val="40000"/>
+                        </w14:schemeClr>
+                      </w14:gs>
+                      <w14:gs w14:pos="87000">
+                        <w14:schemeClr w14:val="accent4">
+                          <w14:lumMod w14:val="20000"/>
+                          <w14:lumOff w14:val="80000"/>
+                        </w14:schemeClr>
+                      </w14:gs>
+                    </w14:gsLst>
+                    <w14:lin w14:ang="5400000" w14:scaled="0"/>
+                  </w14:gradFill>
+                </w14:textFill>
+              </w:rPr>
+            </w:pPr>
+            <w:r>
               <w:rPr>
                 <w:rFonts w:ascii="Segoe UI Symbol" w:hAnsi="Segoe UI Symbol" w:cs="Segoe UI Symbol"/>
                 <w:b/>
@@ -2505,260 +2544,6 @@
                   </w14:gradFill>
                 </w14:textFill>
               </w:rPr>
-            </w:pPr>
-            <w:r>
-              <w:rPr>
-                <w:rFonts w:ascii="Segoe UI Symbol" w:hAnsi="Segoe UI Symbol" w:cs="Segoe UI Symbol"/>
-                <w:b/>
-                <w:color w:val="FFC000" w:themeColor="accent4"/>
-                <w14:textOutline w14:w="12700" w14:cap="flat" w14:cmpd="sng" w14:algn="ctr">
-                  <w14:solidFill>
-                    <w14:schemeClr w14:val="accent4"/>
-                  </w14:solidFill>
-                  <w14:prstDash w14:val="solid"/>
-                  <w14:round/>
-                </w14:textOutline>
-                <w14:textFill>
-                  <w14:gradFill>
-                    <w14:gsLst>
-                      <w14:gs w14:pos="0">
-                        <w14:schemeClr w14:val="accent4"/>
-                      </w14:gs>
-                      <w14:gs w14:pos="4000">
-                        <w14:schemeClr w14:val="accent4">
-                          <w14:lumMod w14:val="60000"/>
-                          <w14:lumOff w14:val="40000"/>
-                        </w14:schemeClr>
-                      </w14:gs>
-                      <w14:gs w14:pos="87000">
-                        <w14:schemeClr w14:val="accent4">
-                          <w14:lumMod w14:val="20000"/>
-                          <w14:lumOff w14:val="80000"/>
-                        </w14:schemeClr>
-                      </w14:gs>
-                    </w14:gsLst>
-                    <w14:lin w14:ang="5400000" w14:scaled="0"/>
-                  </w14:gradFill>
-                </w14:textFill>
-              </w:rPr>
-              <w:t>★★★★</w:t>
-            </w:r>
-          </w:p>
-        </w:tc>
-      </w:tr>
-      <w:tr>
-        <w:trPr>
-          <w:trHeight w:val="431"/>
-        </w:trPr>
-        <w:tc>
-          <w:tcPr>
-            <w:tcW w:w="3681" w:type="dxa"/>
-            <w:vAlign w:val="center"/>
-          </w:tcPr>
-          <w:p>
-            <w:pPr>
-              <w:pStyle w:val="ListBullet"/>
-              <w:numPr>
-                <w:ilvl w:val="0"/>
-                <w:numId w:val="0"/>
-              </w:numPr>
-              <w:ind w:left="360" w:hanging="360"/>
-            </w:pPr>
-            <w:r>
-              <w:t>Angular 2</w:t>
-            </w:r>
-          </w:p>
-        </w:tc>
-        <w:tc>
-          <w:tcPr>
-            <w:tcW w:w="1195" w:type="dxa"/>
-            <w:vAlign w:val="center"/>
-          </w:tcPr>
-          <w:p>
-            <w:pPr>
-              <w:pStyle w:val="ListBullet"/>
-              <w:numPr>
-                <w:ilvl w:val="0"/>
-                <w:numId w:val="0"/>
-              </w:numPr>
-              <w:rPr>
-                <w:b/>
-                <w:color w:val="FFC000" w:themeColor="accent4"/>
-                <w14:textOutline w14:w="12700" w14:cap="flat" w14:cmpd="sng" w14:algn="ctr">
-                  <w14:solidFill>
-                    <w14:schemeClr w14:val="accent4"/>
-                  </w14:solidFill>
-                  <w14:prstDash w14:val="solid"/>
-                  <w14:round/>
-                </w14:textOutline>
-                <w14:textFill>
-                  <w14:gradFill>
-                    <w14:gsLst>
-                      <w14:gs w14:pos="0">
-                        <w14:schemeClr w14:val="accent4"/>
-                      </w14:gs>
-                      <w14:gs w14:pos="4000">
-                        <w14:schemeClr w14:val="accent4">
-                          <w14:lumMod w14:val="60000"/>
-                          <w14:lumOff w14:val="40000"/>
-                        </w14:schemeClr>
-                      </w14:gs>
-                      <w14:gs w14:pos="87000">
-                        <w14:schemeClr w14:val="accent4">
-                          <w14:lumMod w14:val="20000"/>
-                          <w14:lumOff w14:val="80000"/>
-                        </w14:schemeClr>
-                      </w14:gs>
-                    </w14:gsLst>
-                    <w14:lin w14:ang="5400000" w14:scaled="0"/>
-                  </w14:gradFill>
-                </w14:textFill>
-              </w:rPr>
-            </w:pPr>
-            <w:r>
-              <w:rPr>
-                <w:rFonts w:ascii="Segoe UI Symbol" w:hAnsi="Segoe UI Symbol" w:cs="Segoe UI Symbol"/>
-                <w:b/>
-                <w:color w:val="FFC000" w:themeColor="accent4"/>
-                <w14:textOutline w14:w="12700" w14:cap="flat" w14:cmpd="sng" w14:algn="ctr">
-                  <w14:solidFill>
-                    <w14:schemeClr w14:val="accent4"/>
-                  </w14:solidFill>
-                  <w14:prstDash w14:val="solid"/>
-                  <w14:round/>
-                </w14:textOutline>
-                <w14:textFill>
-                  <w14:gradFill>
-                    <w14:gsLst>
-                      <w14:gs w14:pos="0">
-                        <w14:schemeClr w14:val="accent4"/>
-                      </w14:gs>
-                      <w14:gs w14:pos="4000">
-                        <w14:schemeClr w14:val="accent4">
-                          <w14:lumMod w14:val="60000"/>
-                          <w14:lumOff w14:val="40000"/>
-                        </w14:schemeClr>
-                      </w14:gs>
-                      <w14:gs w14:pos="87000">
-                        <w14:schemeClr w14:val="accent4">
-                          <w14:lumMod w14:val="20000"/>
-                          <w14:lumOff w14:val="80000"/>
-                        </w14:schemeClr>
-                      </w14:gs>
-                    </w14:gsLst>
-                    <w14:lin w14:ang="5400000" w14:scaled="0"/>
-                  </w14:gradFill>
-                </w14:textFill>
-              </w:rPr>
-              <w:t>★★★</w:t>
-            </w:r>
-          </w:p>
-        </w:tc>
-      </w:tr>
-      <w:tr>
-        <w:trPr>
-          <w:trHeight w:val="431"/>
-        </w:trPr>
-        <w:tc>
-          <w:tcPr>
-            <w:tcW w:w="3681" w:type="dxa"/>
-            <w:vAlign w:val="center"/>
-          </w:tcPr>
-          <w:p>
-            <w:pPr>
-              <w:pStyle w:val="ListBullet"/>
-              <w:numPr>
-                <w:ilvl w:val="0"/>
-                <w:numId w:val="0"/>
-              </w:numPr>
-              <w:ind w:left="360" w:hanging="360"/>
-            </w:pPr>
-            <w:r>
-              <w:t>Android App Development</w:t>
-            </w:r>
-          </w:p>
-        </w:tc>
-        <w:tc>
-          <w:tcPr>
-            <w:tcW w:w="1195" w:type="dxa"/>
-            <w:vAlign w:val="center"/>
-          </w:tcPr>
-          <w:p>
-            <w:pPr>
-              <w:pStyle w:val="ListBullet"/>
-              <w:numPr>
-                <w:ilvl w:val="0"/>
-                <w:numId w:val="0"/>
-              </w:numPr>
-              <w:rPr>
-                <w:b/>
-                <w:color w:val="FFC000" w:themeColor="accent4"/>
-                <w14:textOutline w14:w="12700" w14:cap="flat" w14:cmpd="sng" w14:algn="ctr">
-                  <w14:solidFill>
-                    <w14:schemeClr w14:val="accent4"/>
-                  </w14:solidFill>
-                  <w14:prstDash w14:val="solid"/>
-                  <w14:round/>
-                </w14:textOutline>
-                <w14:textFill>
-                  <w14:gradFill>
-                    <w14:gsLst>
-                      <w14:gs w14:pos="0">
-                        <w14:schemeClr w14:val="accent4"/>
-                      </w14:gs>
-                      <w14:gs w14:pos="4000">
-                        <w14:schemeClr w14:val="accent4">
-                          <w14:lumMod w14:val="60000"/>
-                          <w14:lumOff w14:val="40000"/>
-                        </w14:schemeClr>
-                      </w14:gs>
-                      <w14:gs w14:pos="87000">
-                        <w14:schemeClr w14:val="accent4">
-                          <w14:lumMod w14:val="20000"/>
-                          <w14:lumOff w14:val="80000"/>
-                        </w14:schemeClr>
-                      </w14:gs>
-                    </w14:gsLst>
-                    <w14:lin w14:ang="5400000" w14:scaled="0"/>
-                  </w14:gradFill>
-                </w14:textFill>
-              </w:rPr>
-            </w:pPr>
-            <w:r>
-              <w:rPr>
-                <w:rFonts w:ascii="Segoe UI Symbol" w:hAnsi="Segoe UI Symbol" w:cs="Segoe UI Symbol"/>
-                <w:b/>
-                <w:color w:val="FFC000" w:themeColor="accent4"/>
-                <w14:textOutline w14:w="12700" w14:cap="flat" w14:cmpd="sng" w14:algn="ctr">
-                  <w14:solidFill>
-                    <w14:schemeClr w14:val="accent4"/>
-                  </w14:solidFill>
-                  <w14:prstDash w14:val="solid"/>
-                  <w14:round/>
-                </w14:textOutline>
-                <w14:textFill>
-                  <w14:gradFill>
-                    <w14:gsLst>
-                      <w14:gs w14:pos="0">
-                        <w14:schemeClr w14:val="accent4"/>
-                      </w14:gs>
-                      <w14:gs w14:pos="4000">
-                        <w14:schemeClr w14:val="accent4">
-                          <w14:lumMod w14:val="60000"/>
-                          <w14:lumOff w14:val="40000"/>
-                        </w14:schemeClr>
-                      </w14:gs>
-                      <w14:gs w14:pos="87000">
-                        <w14:schemeClr w14:val="accent4">
-                          <w14:lumMod w14:val="20000"/>
-                          <w14:lumOff w14:val="80000"/>
-                        </w14:schemeClr>
-                      </w14:gs>
-                    </w14:gsLst>
-                    <w14:lin w14:ang="5400000" w14:scaled="0"/>
-                  </w14:gradFill>
-                </w14:textFill>
-              </w:rPr>
               <w:t>★★★</w:t>
             </w:r>
           </w:p>
@@ -2854,7 +2639,7 @@
         <v:path o:extrusionok="f" gradientshapeok="t" o:connecttype="rect"/>
         <o:lock v:ext="edit" aspectratio="t"/>
       </v:shapetype>
-      <v:shape id="_x0000_i1047" type="#_x0000_t75" style="width:13.7pt;height:13.7pt;visibility:visible;mso-wrap-style:square" o:bullet="t">
+      <v:shape id="_x0000_i1034" type="#_x0000_t75" style="width:13.7pt;height:13.7pt;visibility:visible;mso-wrap-style:square" o:bullet="t">
         <v:imagedata r:id="rId1" o:title=""/>
       </v:shape>
     </w:pict>
@@ -4589,7 +4374,7 @@
 </file>
 
 <file path=customXml/itemProps1.xml><?xml version="1.0" encoding="utf-8"?>
-<ds:datastoreItem xmlns:ds="http://schemas.openxmlformats.org/officeDocument/2006/customXml" ds:itemID="{EF65246D-7414-244D-800D-7529971AEF1D}">
+<ds:datastoreItem xmlns:ds="http://schemas.openxmlformats.org/officeDocument/2006/customXml" ds:itemID="{C921DA6D-E0E6-F24B-A5D1-7CA3A07FDC0E}">
   <ds:schemaRefs>
     <ds:schemaRef ds:uri="http://schemas.openxmlformats.org/officeDocument/2006/bibliography"/>
   </ds:schemaRefs>

</xml_diff>

<commit_message>
Fix Wrong start date for HackerRank Job
Use string template
</commit_message>
<xml_diff>
--- a/Resume_new.docx
+++ b/Resume_new.docx
@@ -278,7 +278,7 @@
               </wp:inline>
             </w:drawing>
           </mc:Choice>
-          <mc:Fallback xmlns:w16se="http://schemas.microsoft.com/office/word/2015/wordml/symex" xmlns:w16cid="http://schemas.microsoft.com/office/word/2016/wordml/cid" xmlns:am3d="http://schemas.microsoft.com/office/drawing/2017/model3d" xmlns:aink="http://schemas.microsoft.com/office/drawing/2016/ink" xmlns:cx8="http://schemas.microsoft.com/office/drawing/2016/5/14/chartex" xmlns:cx7="http://schemas.microsoft.com/office/drawing/2016/5/13/chartex" xmlns:cx6="http://schemas.microsoft.com/office/drawing/2016/5/12/chartex" xmlns:cx5="http://schemas.microsoft.com/office/drawing/2016/5/11/chartex" xmlns:cx4="http://schemas.microsoft.com/office/drawing/2016/5/10/chartex" xmlns:cx3="http://schemas.microsoft.com/office/drawing/2016/5/9/chartex" xmlns:cx2="http://schemas.microsoft.com/office/drawing/2015/10/21/chartex" xmlns:cx1="http://schemas.microsoft.com/office/drawing/2015/9/8/chartex" xmlns:cx="http://schemas.microsoft.com/office/drawing/2014/chartex">
+          <mc:Fallback xmlns:cx="http://schemas.microsoft.com/office/drawing/2014/chartex" xmlns:cx1="http://schemas.microsoft.com/office/drawing/2015/9/8/chartex" xmlns:cx2="http://schemas.microsoft.com/office/drawing/2015/10/21/chartex" xmlns:cx3="http://schemas.microsoft.com/office/drawing/2016/5/9/chartex" xmlns:cx4="http://schemas.microsoft.com/office/drawing/2016/5/10/chartex" xmlns:cx5="http://schemas.microsoft.com/office/drawing/2016/5/11/chartex" xmlns:cx6="http://schemas.microsoft.com/office/drawing/2016/5/12/chartex" xmlns:cx7="http://schemas.microsoft.com/office/drawing/2016/5/13/chartex" xmlns:cx8="http://schemas.microsoft.com/office/drawing/2016/5/14/chartex" xmlns:aink="http://schemas.microsoft.com/office/drawing/2016/ink" xmlns:am3d="http://schemas.microsoft.com/office/drawing/2017/model3d" xmlns:w16cid="http://schemas.microsoft.com/office/word/2016/wordml/cid" xmlns:w16se="http://schemas.microsoft.com/office/word/2015/wordml/symex">
             <w:pict>
               <v:group w14:anchorId="5E922623" id="Group 4" o:spid="_x0000_s1026" style="width:232.45pt;height:28.8pt;mso-position-horizontal-relative:char;mso-position-vertical-relative:line" coordsize="66408,3721" o:gfxdata="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">
                 <v:shapetype id="_x0000_t202" coordsize="21600,21600" o:spt="202" path="m,l,21600r21600,l21600,xe">
@@ -349,7 +349,10 @@
           </w:tcPr>
           <w:p>
             <w:r>
-              <w:t>January 2018 – Current</w:t>
+              <w:t>January 2019</w:t>
+            </w:r>
+            <w:r>
+              <w:t xml:space="preserve"> – Current</w:t>
             </w:r>
           </w:p>
         </w:tc>
@@ -383,7 +386,51 @@
                 <w:b/>
                 <w:color w:val="3E7BBE"/>
               </w:rPr>
-              <w:t xml:space="preserve">SDE - 1 </w:t>
+              <w:t>S</w:t>
+            </w:r>
+            <w:r>
+              <w:rPr>
+                <w:b/>
+                <w:color w:val="3E7BBE"/>
+              </w:rPr>
+              <w:t xml:space="preserve">oftware </w:t>
+            </w:r>
+            <w:r>
+              <w:rPr>
+                <w:b/>
+                <w:color w:val="3E7BBE"/>
+              </w:rPr>
+              <w:t>D</w:t>
+            </w:r>
+            <w:r>
+              <w:rPr>
+                <w:b/>
+                <w:color w:val="3E7BBE"/>
+              </w:rPr>
+              <w:t xml:space="preserve">evelopment </w:t>
+            </w:r>
+            <w:r>
+              <w:rPr>
+                <w:b/>
+                <w:color w:val="3E7BBE"/>
+              </w:rPr>
+              <w:t>E</w:t>
+            </w:r>
+            <w:r>
+              <w:rPr>
+                <w:b/>
+                <w:color w:val="3E7BBE"/>
+              </w:rPr>
+              <w:t>ngineer</w:t>
+            </w:r>
+            <w:bookmarkStart w:id="0" w:name="_GoBack"/>
+            <w:bookmarkEnd w:id="0"/>
+            <w:r>
+              <w:rPr>
+                <w:b/>
+                <w:color w:val="3E7BBE"/>
+              </w:rPr>
+              <w:t xml:space="preserve"> - 1 </w:t>
             </w:r>
             <w:r>
               <w:t xml:space="preserve"> </w:t>
@@ -795,7 +842,7 @@
               </wp:inline>
             </w:drawing>
           </mc:Choice>
-          <mc:Fallback xmlns:w16se="http://schemas.microsoft.com/office/word/2015/wordml/symex" xmlns:w16cid="http://schemas.microsoft.com/office/word/2016/wordml/cid" xmlns:am3d="http://schemas.microsoft.com/office/drawing/2017/model3d" xmlns:aink="http://schemas.microsoft.com/office/drawing/2016/ink" xmlns:cx8="http://schemas.microsoft.com/office/drawing/2016/5/14/chartex" xmlns:cx7="http://schemas.microsoft.com/office/drawing/2016/5/13/chartex" xmlns:cx6="http://schemas.microsoft.com/office/drawing/2016/5/12/chartex" xmlns:cx5="http://schemas.microsoft.com/office/drawing/2016/5/11/chartex" xmlns:cx4="http://schemas.microsoft.com/office/drawing/2016/5/10/chartex" xmlns:cx3="http://schemas.microsoft.com/office/drawing/2016/5/9/chartex" xmlns:cx2="http://schemas.microsoft.com/office/drawing/2015/10/21/chartex" xmlns:cx1="http://schemas.microsoft.com/office/drawing/2015/9/8/chartex" xmlns:cx="http://schemas.microsoft.com/office/drawing/2014/chartex">
+          <mc:Fallback xmlns:cx="http://schemas.microsoft.com/office/drawing/2014/chartex" xmlns:cx1="http://schemas.microsoft.com/office/drawing/2015/9/8/chartex" xmlns:cx2="http://schemas.microsoft.com/office/drawing/2015/10/21/chartex" xmlns:cx3="http://schemas.microsoft.com/office/drawing/2016/5/9/chartex" xmlns:cx4="http://schemas.microsoft.com/office/drawing/2016/5/10/chartex" xmlns:cx5="http://schemas.microsoft.com/office/drawing/2016/5/11/chartex" xmlns:cx6="http://schemas.microsoft.com/office/drawing/2016/5/12/chartex" xmlns:cx7="http://schemas.microsoft.com/office/drawing/2016/5/13/chartex" xmlns:cx8="http://schemas.microsoft.com/office/drawing/2016/5/14/chartex" xmlns:aink="http://schemas.microsoft.com/office/drawing/2016/ink" xmlns:am3d="http://schemas.microsoft.com/office/drawing/2017/model3d" xmlns:w16cid="http://schemas.microsoft.com/office/word/2016/wordml/cid" xmlns:w16se="http://schemas.microsoft.com/office/word/2015/wordml/symex">
             <w:pict>
               <v:group w14:anchorId="3C223684" id="Group 1" o:spid="_x0000_s1029" style="width:228.75pt;height:28.9pt;mso-position-horizontal-relative:char;mso-position-vertical-relative:line" coordorigin="" coordsize="66408,3200" o:gfxdata="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">
                 <v:shape id="Text Box 8" o:spid="_x0000_s1030" type="#_x0000_t202" style="position:absolute;width:66406;height:3200;visibility:visible;mso-wrap-style:square;v-text-anchor:top" o:gfxdata="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" filled="f" stroked="f" strokeweight=".5pt">
@@ -1262,7 +1309,7 @@
               </wp:inline>
             </w:drawing>
           </mc:Choice>
-          <mc:Fallback xmlns:w16se="http://schemas.microsoft.com/office/word/2015/wordml/symex" xmlns:w16cid="http://schemas.microsoft.com/office/word/2016/wordml/cid" xmlns:am3d="http://schemas.microsoft.com/office/drawing/2017/model3d" xmlns:aink="http://schemas.microsoft.com/office/drawing/2016/ink" xmlns:cx8="http://schemas.microsoft.com/office/drawing/2016/5/14/chartex" xmlns:cx7="http://schemas.microsoft.com/office/drawing/2016/5/13/chartex" xmlns:cx6="http://schemas.microsoft.com/office/drawing/2016/5/12/chartex" xmlns:cx5="http://schemas.microsoft.com/office/drawing/2016/5/11/chartex" xmlns:cx4="http://schemas.microsoft.com/office/drawing/2016/5/10/chartex" xmlns:cx3="http://schemas.microsoft.com/office/drawing/2016/5/9/chartex" xmlns:cx2="http://schemas.microsoft.com/office/drawing/2015/10/21/chartex" xmlns:cx1="http://schemas.microsoft.com/office/drawing/2015/9/8/chartex" xmlns:cx="http://schemas.microsoft.com/office/drawing/2014/chartex">
+          <mc:Fallback xmlns:cx="http://schemas.microsoft.com/office/drawing/2014/chartex" xmlns:cx1="http://schemas.microsoft.com/office/drawing/2015/9/8/chartex" xmlns:cx2="http://schemas.microsoft.com/office/drawing/2015/10/21/chartex" xmlns:cx3="http://schemas.microsoft.com/office/drawing/2016/5/9/chartex" xmlns:cx4="http://schemas.microsoft.com/office/drawing/2016/5/10/chartex" xmlns:cx5="http://schemas.microsoft.com/office/drawing/2016/5/11/chartex" xmlns:cx6="http://schemas.microsoft.com/office/drawing/2016/5/12/chartex" xmlns:cx7="http://schemas.microsoft.com/office/drawing/2016/5/13/chartex" xmlns:cx8="http://schemas.microsoft.com/office/drawing/2016/5/14/chartex" xmlns:aink="http://schemas.microsoft.com/office/drawing/2016/ink" xmlns:am3d="http://schemas.microsoft.com/office/drawing/2017/model3d" xmlns:w16cid="http://schemas.microsoft.com/office/word/2016/wordml/cid" xmlns:w16se="http://schemas.microsoft.com/office/word/2015/wordml/symex">
             <w:pict>
               <v:group w14:anchorId="15C5E6BC" id="Group 5" o:spid="_x0000_s1032" style="width:228.8pt;height:29.3pt;mso-position-horizontal-relative:char;mso-position-vertical-relative:line" coordsize="66408,3721" o:gfxdata="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">
                 <v:shape id="Text Box 7" o:spid="_x0000_s1033" type="#_x0000_t202" style="position:absolute;left:76;width:66332;height:3721;visibility:visible;mso-wrap-style:square;v-text-anchor:top" o:gfxdata="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" filled="f" stroked="f" strokeweight=".5pt">
@@ -2001,8 +2048,6 @@
                 <w:t>GitHub</w:t>
               </w:r>
             </w:hyperlink>
-            <w:bookmarkStart w:id="0" w:name="_GoBack"/>
-            <w:bookmarkEnd w:id="0"/>
             <w:r>
               <w:rPr>
                 <w:sz w:val="20"/>
@@ -2136,7 +2181,7 @@
               </wp:inline>
             </w:drawing>
           </mc:Choice>
-          <mc:Fallback xmlns:w16se="http://schemas.microsoft.com/office/word/2015/wordml/symex" xmlns:w16cid="http://schemas.microsoft.com/office/word/2016/wordml/cid" xmlns:am3d="http://schemas.microsoft.com/office/drawing/2017/model3d" xmlns:aink="http://schemas.microsoft.com/office/drawing/2016/ink" xmlns:cx8="http://schemas.microsoft.com/office/drawing/2016/5/14/chartex" xmlns:cx7="http://schemas.microsoft.com/office/drawing/2016/5/13/chartex" xmlns:cx6="http://schemas.microsoft.com/office/drawing/2016/5/12/chartex" xmlns:cx5="http://schemas.microsoft.com/office/drawing/2016/5/11/chartex" xmlns:cx4="http://schemas.microsoft.com/office/drawing/2016/5/10/chartex" xmlns:cx3="http://schemas.microsoft.com/office/drawing/2016/5/9/chartex" xmlns:cx2="http://schemas.microsoft.com/office/drawing/2015/10/21/chartex" xmlns:cx1="http://schemas.microsoft.com/office/drawing/2015/9/8/chartex" xmlns:cx="http://schemas.microsoft.com/office/drawing/2014/chartex">
+          <mc:Fallback xmlns:cx="http://schemas.microsoft.com/office/drawing/2014/chartex" xmlns:cx1="http://schemas.microsoft.com/office/drawing/2015/9/8/chartex" xmlns:cx2="http://schemas.microsoft.com/office/drawing/2015/10/21/chartex" xmlns:cx3="http://schemas.microsoft.com/office/drawing/2016/5/9/chartex" xmlns:cx4="http://schemas.microsoft.com/office/drawing/2016/5/10/chartex" xmlns:cx5="http://schemas.microsoft.com/office/drawing/2016/5/11/chartex" xmlns:cx6="http://schemas.microsoft.com/office/drawing/2016/5/12/chartex" xmlns:cx7="http://schemas.microsoft.com/office/drawing/2016/5/13/chartex" xmlns:cx8="http://schemas.microsoft.com/office/drawing/2016/5/14/chartex" xmlns:aink="http://schemas.microsoft.com/office/drawing/2016/ink" xmlns:am3d="http://schemas.microsoft.com/office/drawing/2017/model3d" xmlns:w16cid="http://schemas.microsoft.com/office/word/2016/wordml/cid" xmlns:w16se="http://schemas.microsoft.com/office/word/2015/wordml/symex">
             <w:pict>
               <v:group w14:anchorId="1BA17254" id="Group 30" o:spid="_x0000_s1035" style="width:228.8pt;height:21.95pt;mso-position-horizontal-relative:char;mso-position-vertical-relative:line" coordorigin="-171,-6657" coordsize="66408,12326" o:gfxdata="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">
                 <v:shape id="Text Box 31" o:spid="_x0000_s1036" type="#_x0000_t202" style="position:absolute;left:-76;top:-6657;width:66313;height:9238;visibility:visible;mso-wrap-style:square;v-text-anchor:top" o:gfxdata="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" filled="f" stroked="f" strokeweight=".5pt">
@@ -2693,7 +2738,7 @@
         <v:path o:extrusionok="f" gradientshapeok="t" o:connecttype="rect"/>
         <o:lock v:ext="edit" aspectratio="t"/>
       </v:shapetype>
-      <v:shape id="_x0000_i1041" type="#_x0000_t75" style="width:13.8pt;height:13.8pt;visibility:visible;mso-wrap-style:square" o:bullet="t">
+      <v:shape id="_x0000_i1027" type="#_x0000_t75" style="width:13.8pt;height:13.8pt;visibility:visible;mso-wrap-style:square" o:bullet="t">
         <v:imagedata r:id="rId1" o:title=""/>
       </v:shape>
     </w:pict>
@@ -4431,7 +4476,7 @@
 </file>
 
 <file path=customXml/itemProps1.xml><?xml version="1.0" encoding="utf-8"?>
-<ds:datastoreItem xmlns:ds="http://schemas.openxmlformats.org/officeDocument/2006/customXml" ds:itemID="{D85F87D9-9BE7-4335-8356-F20D3646B34B}">
+<ds:datastoreItem xmlns:ds="http://schemas.openxmlformats.org/officeDocument/2006/customXml" ds:itemID="{38CEC14E-CE1C-4E5A-A109-1AE3599CF346}">
   <ds:schemaRefs>
     <ds:schemaRef ds:uri="http://schemas.openxmlformats.org/officeDocument/2006/bibliography"/>
   </ds:schemaRefs>

</xml_diff>